<commit_message>
09-09-2020 18:31 - Update file structure. Build out BDictionary class so that a) it compiles and b) the test file verifies its implementation.
</commit_message>
<xml_diff>
--- a/Approach.docx
+++ b/Approach.docx
@@ -118,7 +118,23 @@
         </w:numPr>
       </w:pPr>
       <w:r>
-        <w:t>Analyze BagADT and start to brainstorm for ABag.</w:t>
+        <w:t xml:space="preserve">Analyze </w:t>
+      </w:r>
+      <w:proofErr w:type="spellStart"/>
+      <w:r>
+        <w:t>BagADT</w:t>
+      </w:r>
+      <w:proofErr w:type="spellEnd"/>
+      <w:r>
+        <w:t xml:space="preserve"> and start to brainstorm for </w:t>
+      </w:r>
+      <w:proofErr w:type="spellStart"/>
+      <w:r>
+        <w:t>ABag</w:t>
+      </w:r>
+      <w:proofErr w:type="spellEnd"/>
+      <w:r>
+        <w:t>.</w:t>
       </w:r>
     </w:p>
     <w:p>
@@ -130,8 +146,13 @@
         </w:numPr>
       </w:pPr>
       <w:r>
-        <w:t>Start to build ABag</w:t>
-      </w:r>
+        <w:t xml:space="preserve">Start to build </w:t>
+      </w:r>
+      <w:proofErr w:type="spellStart"/>
+      <w:r>
+        <w:t>ABag</w:t>
+      </w:r>
+      <w:proofErr w:type="spellEnd"/>
     </w:p>
     <w:p>
       <w:pPr>
@@ -210,7 +231,15 @@
         <w:t>that stores</w:t>
       </w:r>
       <w:r>
-        <w:t xml:space="preserve"> KeyValue objects</w:t>
+        <w:t xml:space="preserve"> </w:t>
+      </w:r>
+      <w:proofErr w:type="spellStart"/>
+      <w:r>
+        <w:t>KeyValue</w:t>
+      </w:r>
+      <w:proofErr w:type="spellEnd"/>
+      <w:r>
+        <w:t xml:space="preserve"> objects</w:t>
       </w:r>
     </w:p>
     <w:p>
@@ -221,8 +250,13 @@
           <w:numId w:val="2"/>
         </w:numPr>
       </w:pPr>
-      <w:r>
-        <w:t>Kvpair.h is already implemented, so I can start with implementing the array in Bag</w:t>
+      <w:proofErr w:type="spellStart"/>
+      <w:r>
+        <w:t>Kvpair.h</w:t>
+      </w:r>
+      <w:proofErr w:type="spellEnd"/>
+      <w:r>
+        <w:t xml:space="preserve"> is already implemented, so I can start with implementing the array in Bag</w:t>
       </w:r>
     </w:p>
     <w:p>
@@ -234,7 +268,15 @@
         </w:numPr>
       </w:pPr>
       <w:r>
-        <w:t>A Bag is like a stack, so I can look at the AStack implementation for starting cues</w:t>
+        <w:t xml:space="preserve">A Bag is like a stack, so I can look at the </w:t>
+      </w:r>
+      <w:proofErr w:type="spellStart"/>
+      <w:r>
+        <w:t>AStack</w:t>
+      </w:r>
+      <w:proofErr w:type="spellEnd"/>
+      <w:r>
+        <w:t xml:space="preserve"> implementation for starting cues</w:t>
       </w:r>
     </w:p>
     <w:p>
@@ -284,7 +326,15 @@
         </w:numPr>
       </w:pPr>
       <w:r>
-        <w:t>I did not use the unique pointers either, as there wasn’t quite a place that made sense inside the bag.</w:t>
+        <w:t xml:space="preserve">I did not use the unique pointers either, as there </w:t>
+      </w:r>
+      <w:proofErr w:type="gramStart"/>
+      <w:r>
+        <w:t>wasn’t</w:t>
+      </w:r>
+      <w:proofErr w:type="gramEnd"/>
+      <w:r>
+        <w:t xml:space="preserve"> quite a place that made sense inside the bag.</w:t>
       </w:r>
     </w:p>
     <w:p>
@@ -299,7 +349,15 @@
         <w:t xml:space="preserve">I finished </w:t>
       </w:r>
       <w:r>
-        <w:t>implementing ABag and wrote some initial tests.</w:t>
+        <w:t xml:space="preserve">implementing </w:t>
+      </w:r>
+      <w:proofErr w:type="spellStart"/>
+      <w:r>
+        <w:t>ABag</w:t>
+      </w:r>
+      <w:proofErr w:type="spellEnd"/>
+      <w:r>
+        <w:t xml:space="preserve"> and wrote some initial tests.</w:t>
       </w:r>
     </w:p>
     <w:p>
@@ -311,14 +369,451 @@
         </w:numPr>
       </w:pPr>
       <w:r>
-        <w:t>Implementing the ABag based off of the AStack from the book was pretty straightforward, so I’m glad I did that.</w:t>
-      </w:r>
-    </w:p>
-    <w:p>
-      <w:pPr>
-        <w:pStyle w:val="ListParagraph"/>
-      </w:pPr>
-    </w:p>
+        <w:t xml:space="preserve">Implementing the </w:t>
+      </w:r>
+      <w:proofErr w:type="spellStart"/>
+      <w:r>
+        <w:t>ABag</w:t>
+      </w:r>
+      <w:proofErr w:type="spellEnd"/>
+      <w:r>
+        <w:t xml:space="preserve"> based </w:t>
+      </w:r>
+      <w:proofErr w:type="gramStart"/>
+      <w:r>
+        <w:t>off of</w:t>
+      </w:r>
+      <w:proofErr w:type="gramEnd"/>
+      <w:r>
+        <w:t xml:space="preserve"> the </w:t>
+      </w:r>
+      <w:proofErr w:type="spellStart"/>
+      <w:r>
+        <w:t>AStack</w:t>
+      </w:r>
+      <w:proofErr w:type="spellEnd"/>
+      <w:r>
+        <w:t xml:space="preserve"> from the book was pretty straightforward, so I’m glad I did that.</w:t>
+      </w:r>
+    </w:p>
+    <w:p/>
+    <w:p/>
+    <w:p/>
+    <w:p/>
+    <w:p/>
+    <w:p/>
+    <w:p>
+      <w:pPr>
+        <w:pStyle w:val="Heading1"/>
+      </w:pPr>
+      <w:r>
+        <w:lastRenderedPageBreak/>
+        <w:t>Wednesday 09/09/2020</w:t>
+      </w:r>
+    </w:p>
+    <w:p>
+      <w:pPr>
+        <w:pStyle w:val="Heading2"/>
+      </w:pPr>
+      <w:r>
+        <w:t>Goals:</w:t>
+      </w:r>
+    </w:p>
+    <w:p>
+      <w:pPr>
+        <w:pStyle w:val="ListParagraph"/>
+        <w:numPr>
+          <w:ilvl w:val="0"/>
+          <w:numId w:val="5"/>
+        </w:numPr>
+      </w:pPr>
+      <w:r>
+        <w:t>Test bag implementation</w:t>
+      </w:r>
+    </w:p>
+    <w:p>
+      <w:pPr>
+        <w:pStyle w:val="ListParagraph"/>
+        <w:numPr>
+          <w:ilvl w:val="0"/>
+          <w:numId w:val="5"/>
+        </w:numPr>
+      </w:pPr>
+      <w:r>
+        <w:t>Look at dictionary implementation in the book</w:t>
+      </w:r>
+    </w:p>
+    <w:p>
+      <w:pPr>
+        <w:pStyle w:val="ListParagraph"/>
+        <w:numPr>
+          <w:ilvl w:val="0"/>
+          <w:numId w:val="5"/>
+        </w:numPr>
+      </w:pPr>
+      <w:r>
+        <w:t>Build out Dictionary</w:t>
+      </w:r>
+    </w:p>
+    <w:p>
+      <w:pPr>
+        <w:pStyle w:val="ListParagraph"/>
+        <w:numPr>
+          <w:ilvl w:val="1"/>
+          <w:numId w:val="5"/>
+        </w:numPr>
+      </w:pPr>
+      <w:r>
+        <w:t>Bag is built</w:t>
+      </w:r>
+      <w:r>
+        <w:t xml:space="preserve">, and it looks like most of the functions in the dictionary ADT map to functions in the </w:t>
+      </w:r>
+      <w:proofErr w:type="spellStart"/>
+      <w:r>
+        <w:t>ABag</w:t>
+      </w:r>
+      <w:proofErr w:type="spellEnd"/>
+      <w:r>
+        <w:t xml:space="preserve"> class without much additional work</w:t>
+      </w:r>
+    </w:p>
+    <w:p>
+      <w:pPr>
+        <w:pStyle w:val="ListParagraph"/>
+        <w:numPr>
+          <w:ilvl w:val="0"/>
+          <w:numId w:val="5"/>
+        </w:numPr>
+      </w:pPr>
+      <w:r>
+        <w:t>Look for a place to use smart pointers</w:t>
+      </w:r>
+    </w:p>
+    <w:p>
+      <w:pPr>
+        <w:pStyle w:val="ListParagraph"/>
+        <w:numPr>
+          <w:ilvl w:val="1"/>
+          <w:numId w:val="5"/>
+        </w:numPr>
+      </w:pPr>
+      <w:r>
+        <w:t xml:space="preserve">Maybe refactor </w:t>
+      </w:r>
+      <w:proofErr w:type="spellStart"/>
+      <w:r>
+        <w:t>ABag</w:t>
+      </w:r>
+      <w:proofErr w:type="spellEnd"/>
+      <w:r>
+        <w:t xml:space="preserve"> to use one?</w:t>
+      </w:r>
+    </w:p>
+    <w:p>
+      <w:pPr>
+        <w:pStyle w:val="Heading2"/>
+      </w:pPr>
+      <w:r>
+        <w:t>Notes</w:t>
+      </w:r>
+    </w:p>
+    <w:p>
+      <w:pPr>
+        <w:pStyle w:val="ListParagraph"/>
+        <w:numPr>
+          <w:ilvl w:val="0"/>
+          <w:numId w:val="6"/>
+        </w:numPr>
+      </w:pPr>
+      <w:r>
+        <w:t>My bag implementation appears to function properly</w:t>
+      </w:r>
+      <w:r>
+        <w:t xml:space="preserve"> based on the tests I wrote, so I can move on to implementing the Dictionary</w:t>
+      </w:r>
+    </w:p>
+    <w:p>
+      <w:pPr>
+        <w:pStyle w:val="ListParagraph"/>
+        <w:numPr>
+          <w:ilvl w:val="0"/>
+          <w:numId w:val="6"/>
+        </w:numPr>
+      </w:pPr>
+      <w:r>
+        <w:t xml:space="preserve">I can reuse the tests in the test file for whatever functions </w:t>
+      </w:r>
+      <w:proofErr w:type="gramStart"/>
+      <w:r>
+        <w:t>aren’t</w:t>
+      </w:r>
+      <w:proofErr w:type="gramEnd"/>
+      <w:r>
+        <w:t xml:space="preserve"> used in dictionary</w:t>
+      </w:r>
+    </w:p>
+    <w:p>
+      <w:pPr>
+        <w:pStyle w:val="ListParagraph"/>
+        <w:numPr>
+          <w:ilvl w:val="0"/>
+          <w:numId w:val="6"/>
+        </w:numPr>
+      </w:pPr>
+      <w:r>
+        <w:t xml:space="preserve">Based on my research, </w:t>
+      </w:r>
+      <w:proofErr w:type="gramStart"/>
+      <w:r>
+        <w:t>in order to</w:t>
+      </w:r>
+      <w:proofErr w:type="gramEnd"/>
+      <w:r>
+        <w:t xml:space="preserve"> use a smart pointer in the Bag implementation I would have to change the constructor so that is passes reference to a previously declared smart pointer.</w:t>
+      </w:r>
+      <w:r>
+        <w:t xml:space="preserve"> I may have to rely on a contrived smart pointer implementation unless I ask someone how they might implement one.</w:t>
+      </w:r>
+    </w:p>
+    <w:p>
+      <w:pPr>
+        <w:pStyle w:val="ListParagraph"/>
+        <w:numPr>
+          <w:ilvl w:val="0"/>
+          <w:numId w:val="6"/>
+        </w:numPr>
+      </w:pPr>
+      <w:r>
+        <w:t>The Key and E types passed to the dictionary reference the key and value</w:t>
+      </w:r>
+      <w:r>
+        <w:t xml:space="preserve">. Combined, they represent the E type passed to Bag. For clarity, </w:t>
+      </w:r>
+      <w:proofErr w:type="gramStart"/>
+      <w:r>
+        <w:t>I’m</w:t>
+      </w:r>
+      <w:proofErr w:type="gramEnd"/>
+      <w:r>
+        <w:t xml:space="preserve"> going to use V for value instead of E</w:t>
+      </w:r>
+      <w:r>
+        <w:t xml:space="preserve"> in my implementation.</w:t>
+      </w:r>
+    </w:p>
+    <w:p>
+      <w:pPr>
+        <w:pStyle w:val="ListParagraph"/>
+        <w:numPr>
+          <w:ilvl w:val="0"/>
+          <w:numId w:val="6"/>
+        </w:numPr>
+      </w:pPr>
+      <w:r>
+        <w:t xml:space="preserve">Looks like </w:t>
+      </w:r>
+      <w:proofErr w:type="spellStart"/>
+      <w:r>
+        <w:t>unique_ptr</w:t>
+      </w:r>
+      <w:proofErr w:type="spellEnd"/>
+      <w:r>
+        <w:t xml:space="preserve"> would be good for temp variables in Dictionary</w:t>
+      </w:r>
+    </w:p>
+    <w:p>
+      <w:pPr>
+        <w:pStyle w:val="Heading2"/>
+      </w:pPr>
+      <w:r>
+        <w:t>Results</w:t>
+      </w:r>
+    </w:p>
+    <w:p>
+      <w:pPr>
+        <w:pStyle w:val="ListParagraph"/>
+        <w:numPr>
+          <w:ilvl w:val="0"/>
+          <w:numId w:val="7"/>
+        </w:numPr>
+      </w:pPr>
+      <w:r>
+        <w:t xml:space="preserve">After spending some time understanding how to use smart pointers, I built out the </w:t>
+      </w:r>
+      <w:proofErr w:type="spellStart"/>
+      <w:r>
+        <w:t>BDictionary</w:t>
+      </w:r>
+      <w:proofErr w:type="spellEnd"/>
+      <w:r>
+        <w:t xml:space="preserve"> class</w:t>
+      </w:r>
+      <w:r>
+        <w:t xml:space="preserve"> referencing the book and I used smart pointers (</w:t>
+      </w:r>
+      <w:proofErr w:type="spellStart"/>
+      <w:r>
+        <w:t>unique_ptr</w:t>
+      </w:r>
+      <w:proofErr w:type="spellEnd"/>
+      <w:r>
+        <w:t xml:space="preserve">) for all my temp variables. </w:t>
+      </w:r>
+    </w:p>
+    <w:p>
+      <w:pPr>
+        <w:pStyle w:val="ListParagraph"/>
+        <w:numPr>
+          <w:ilvl w:val="0"/>
+          <w:numId w:val="7"/>
+        </w:numPr>
+      </w:pPr>
+      <w:r>
+        <w:t xml:space="preserve">After building the </w:t>
+      </w:r>
+      <w:proofErr w:type="spellStart"/>
+      <w:r>
+        <w:t>BDictionary</w:t>
+      </w:r>
+      <w:proofErr w:type="spellEnd"/>
+      <w:r>
+        <w:t xml:space="preserve"> class and getting it to compile, the test file runs and appears to demonstrate my class works properly.</w:t>
+      </w:r>
+    </w:p>
+    <w:p>
+      <w:pPr>
+        <w:pStyle w:val="ListParagraph"/>
+        <w:numPr>
+          <w:ilvl w:val="0"/>
+          <w:numId w:val="7"/>
+        </w:numPr>
+      </w:pPr>
+      <w:r>
+        <w:t xml:space="preserve">I still need to add </w:t>
+      </w:r>
+      <w:r>
+        <w:t xml:space="preserve">testing for the unused functions of </w:t>
+      </w:r>
+      <w:proofErr w:type="spellStart"/>
+      <w:r>
+        <w:t>ABag</w:t>
+      </w:r>
+      <w:proofErr w:type="spellEnd"/>
+      <w:r>
+        <w:t xml:space="preserve"> in the testing file.</w:t>
+      </w:r>
+    </w:p>
+    <w:p>
+      <w:pPr>
+        <w:pStyle w:val="ListParagraph"/>
+        <w:numPr>
+          <w:ilvl w:val="0"/>
+          <w:numId w:val="7"/>
+        </w:numPr>
+      </w:pPr>
+      <w:r>
+        <w:t>I need to verify the testing file output confirms my class works</w:t>
+      </w:r>
+    </w:p>
+    <w:p/>
+    <w:p/>
+    <w:p/>
+    <w:p/>
+    <w:p/>
+    <w:p/>
+    <w:p/>
+    <w:p/>
+    <w:p/>
+    <w:p>
+      <w:pPr>
+        <w:pStyle w:val="Heading1"/>
+      </w:pPr>
+      <w:r>
+        <w:lastRenderedPageBreak/>
+        <w:t>Thursday 09/10/2020</w:t>
+      </w:r>
+    </w:p>
+    <w:p>
+      <w:pPr>
+        <w:pStyle w:val="Heading2"/>
+      </w:pPr>
+      <w:r>
+        <w:t>Goals</w:t>
+      </w:r>
+    </w:p>
+    <w:p>
+      <w:pPr>
+        <w:pStyle w:val="ListParagraph"/>
+        <w:numPr>
+          <w:ilvl w:val="0"/>
+          <w:numId w:val="9"/>
+        </w:numPr>
+      </w:pPr>
+      <w:r>
+        <w:t>Check testing file to</w:t>
+      </w:r>
+    </w:p>
+    <w:p>
+      <w:pPr>
+        <w:pStyle w:val="ListParagraph"/>
+        <w:numPr>
+          <w:ilvl w:val="1"/>
+          <w:numId w:val="9"/>
+        </w:numPr>
+      </w:pPr>
+      <w:r>
+        <w:t>Make sure my class works as expected with the output given</w:t>
+      </w:r>
+    </w:p>
+    <w:p>
+      <w:pPr>
+        <w:pStyle w:val="ListParagraph"/>
+        <w:numPr>
+          <w:ilvl w:val="1"/>
+          <w:numId w:val="9"/>
+        </w:numPr>
+      </w:pPr>
+      <w:r>
+        <w:t xml:space="preserve">See what functions of </w:t>
+      </w:r>
+      <w:proofErr w:type="spellStart"/>
+      <w:r>
+        <w:t>ABag</w:t>
+      </w:r>
+      <w:proofErr w:type="spellEnd"/>
+      <w:r>
+        <w:t xml:space="preserve"> have gone unused</w:t>
+      </w:r>
+    </w:p>
+    <w:p>
+      <w:pPr>
+        <w:pStyle w:val="ListParagraph"/>
+        <w:numPr>
+          <w:ilvl w:val="0"/>
+          <w:numId w:val="9"/>
+        </w:numPr>
+      </w:pPr>
+      <w:r>
+        <w:t xml:space="preserve">Write tests demonstrating implementation of </w:t>
+      </w:r>
+      <w:proofErr w:type="spellStart"/>
+      <w:r>
+        <w:t>ABag</w:t>
+      </w:r>
+      <w:proofErr w:type="spellEnd"/>
+      <w:r>
+        <w:t xml:space="preserve"> methods not yet used</w:t>
+      </w:r>
+    </w:p>
+    <w:p/>
+    <w:p/>
+    <w:p/>
+    <w:p/>
+    <w:p/>
+    <w:p/>
+    <w:p/>
+    <w:p/>
     <w:p/>
     <w:sectPr>
       <w:pgSz w:w="12240" w:h="15840"/>
@@ -333,6 +828,92 @@
 <file path=word/numbering.xml><?xml version="1.0" encoding="utf-8"?>
 <w:numbering xmlns:wpc="http://schemas.microsoft.com/office/word/2010/wordprocessingCanvas" xmlns:cx="http://schemas.microsoft.com/office/drawing/2014/chartex" xmlns:cx1="http://schemas.microsoft.com/office/drawing/2015/9/8/chartex" xmlns:cx2="http://schemas.microsoft.com/office/drawing/2015/10/21/chartex" xmlns:cx3="http://schemas.microsoft.com/office/drawing/2016/5/9/chartex" xmlns:cx4="http://schemas.microsoft.com/office/drawing/2016/5/10/chartex" xmlns:cx5="http://schemas.microsoft.com/office/drawing/2016/5/11/chartex" xmlns:cx6="http://schemas.microsoft.com/office/drawing/2016/5/12/chartex" xmlns:cx7="http://schemas.microsoft.com/office/drawing/2016/5/13/chartex" xmlns:cx8="http://schemas.microsoft.com/office/drawing/2016/5/14/chartex" xmlns:mc="http://schemas.openxmlformats.org/markup-compatibility/2006" xmlns:aink="http://schemas.microsoft.com/office/drawing/2016/ink" xmlns:am3d="http://schemas.microsoft.com/office/drawing/2017/model3d" xmlns:o="urn:schemas-microsoft-com:office:office" xmlns:r="http://schemas.openxmlformats.org/officeDocument/2006/relationships" xmlns:m="http://schemas.openxmlformats.org/officeDocument/2006/math" xmlns:v="urn:schemas-microsoft-com:vml" xmlns:wp14="http://schemas.microsoft.com/office/word/2010/wordprocessingDrawing" xmlns:wp="http://schemas.openxmlformats.org/drawingml/2006/wordprocessingDrawing" xmlns:w10="urn:schemas-microsoft-com:office:word" xmlns:w="http://schemas.openxmlformats.org/wordprocessingml/2006/main" xmlns:w14="http://schemas.microsoft.com/office/word/2010/wordml" xmlns:w15="http://schemas.microsoft.com/office/word/2012/wordml" xmlns:w16cex="http://schemas.microsoft.com/office/word/2018/wordml/cex" xmlns:w16cid="http://schemas.microsoft.com/office/word/2016/wordml/cid" xmlns:w16="http://schemas.microsoft.com/office/word/2018/wordml" xmlns:w16se="http://schemas.microsoft.com/office/word/2015/wordml/symex" xmlns:wpg="http://schemas.microsoft.com/office/word/2010/wordprocessingGroup" xmlns:wpi="http://schemas.microsoft.com/office/word/2010/wordprocessingInk" xmlns:wne="http://schemas.microsoft.com/office/word/2006/wordml" xmlns:wps="http://schemas.microsoft.com/office/word/2010/wordprocessingShape" mc:Ignorable="w14 w15 w16se w16cid w16 w16cex wp14">
   <w:abstractNum w:abstractNumId="0" w15:restartNumberingAfterBreak="0">
+    <w:nsid w:val="2E551DC3"/>
+    <w:multiLevelType w:val="hybridMultilevel"/>
+    <w:tmpl w:val="CF127F5C"/>
+    <w:lvl w:ilvl="0" w:tplc="0409000F">
+      <w:start w:val="1"/>
+      <w:numFmt w:val="decimal"/>
+      <w:lvlText w:val="%1."/>
+      <w:lvlJc w:val="left"/>
+      <w:pPr>
+        <w:ind w:left="720" w:hanging="360"/>
+      </w:pPr>
+    </w:lvl>
+    <w:lvl w:ilvl="1" w:tplc="04090019" w:tentative="1">
+      <w:start w:val="1"/>
+      <w:numFmt w:val="lowerLetter"/>
+      <w:lvlText w:val="%2."/>
+      <w:lvlJc w:val="left"/>
+      <w:pPr>
+        <w:ind w:left="1440" w:hanging="360"/>
+      </w:pPr>
+    </w:lvl>
+    <w:lvl w:ilvl="2" w:tplc="0409001B" w:tentative="1">
+      <w:start w:val="1"/>
+      <w:numFmt w:val="lowerRoman"/>
+      <w:lvlText w:val="%3."/>
+      <w:lvlJc w:val="right"/>
+      <w:pPr>
+        <w:ind w:left="2160" w:hanging="180"/>
+      </w:pPr>
+    </w:lvl>
+    <w:lvl w:ilvl="3" w:tplc="0409000F" w:tentative="1">
+      <w:start w:val="1"/>
+      <w:numFmt w:val="decimal"/>
+      <w:lvlText w:val="%4."/>
+      <w:lvlJc w:val="left"/>
+      <w:pPr>
+        <w:ind w:left="2880" w:hanging="360"/>
+      </w:pPr>
+    </w:lvl>
+    <w:lvl w:ilvl="4" w:tplc="04090019" w:tentative="1">
+      <w:start w:val="1"/>
+      <w:numFmt w:val="lowerLetter"/>
+      <w:lvlText w:val="%5."/>
+      <w:lvlJc w:val="left"/>
+      <w:pPr>
+        <w:ind w:left="3600" w:hanging="360"/>
+      </w:pPr>
+    </w:lvl>
+    <w:lvl w:ilvl="5" w:tplc="0409001B" w:tentative="1">
+      <w:start w:val="1"/>
+      <w:numFmt w:val="lowerRoman"/>
+      <w:lvlText w:val="%6."/>
+      <w:lvlJc w:val="right"/>
+      <w:pPr>
+        <w:ind w:left="4320" w:hanging="180"/>
+      </w:pPr>
+    </w:lvl>
+    <w:lvl w:ilvl="6" w:tplc="0409000F" w:tentative="1">
+      <w:start w:val="1"/>
+      <w:numFmt w:val="decimal"/>
+      <w:lvlText w:val="%7."/>
+      <w:lvlJc w:val="left"/>
+      <w:pPr>
+        <w:ind w:left="5040" w:hanging="360"/>
+      </w:pPr>
+    </w:lvl>
+    <w:lvl w:ilvl="7" w:tplc="04090019" w:tentative="1">
+      <w:start w:val="1"/>
+      <w:numFmt w:val="lowerLetter"/>
+      <w:lvlText w:val="%8."/>
+      <w:lvlJc w:val="left"/>
+      <w:pPr>
+        <w:ind w:left="5760" w:hanging="360"/>
+      </w:pPr>
+    </w:lvl>
+    <w:lvl w:ilvl="8" w:tplc="0409001B" w:tentative="1">
+      <w:start w:val="1"/>
+      <w:numFmt w:val="lowerRoman"/>
+      <w:lvlText w:val="%9."/>
+      <w:lvlJc w:val="right"/>
+      <w:pPr>
+        <w:ind w:left="6480" w:hanging="180"/>
+      </w:pPr>
+    </w:lvl>
+  </w:abstractNum>
+  <w:abstractNum w:abstractNumId="1" w15:restartNumberingAfterBreak="0">
     <w:nsid w:val="42B13C04"/>
     <w:multiLevelType w:val="hybridMultilevel"/>
     <w:tmpl w:val="337A31E4"/>
@@ -445,7 +1026,120 @@
       </w:rPr>
     </w:lvl>
   </w:abstractNum>
-  <w:abstractNum w:abstractNumId="1" w15:restartNumberingAfterBreak="0">
+  <w:abstractNum w:abstractNumId="2" w15:restartNumberingAfterBreak="0">
+    <w:nsid w:val="4D28420E"/>
+    <w:multiLevelType w:val="hybridMultilevel"/>
+    <w:tmpl w:val="8F08B80E"/>
+    <w:lvl w:ilvl="0" w:tplc="04090001">
+      <w:start w:val="1"/>
+      <w:numFmt w:val="bullet"/>
+      <w:lvlText w:val=""/>
+      <w:lvlJc w:val="left"/>
+      <w:pPr>
+        <w:ind w:left="720" w:hanging="360"/>
+      </w:pPr>
+      <w:rPr>
+        <w:rFonts w:ascii="Symbol" w:hAnsi="Symbol" w:hint="default"/>
+      </w:rPr>
+    </w:lvl>
+    <w:lvl w:ilvl="1" w:tplc="04090003" w:tentative="1">
+      <w:start w:val="1"/>
+      <w:numFmt w:val="bullet"/>
+      <w:lvlText w:val="o"/>
+      <w:lvlJc w:val="left"/>
+      <w:pPr>
+        <w:ind w:left="1440" w:hanging="360"/>
+      </w:pPr>
+      <w:rPr>
+        <w:rFonts w:ascii="Courier New" w:hAnsi="Courier New" w:cs="Courier New" w:hint="default"/>
+      </w:rPr>
+    </w:lvl>
+    <w:lvl w:ilvl="2" w:tplc="04090005" w:tentative="1">
+      <w:start w:val="1"/>
+      <w:numFmt w:val="bullet"/>
+      <w:lvlText w:val=""/>
+      <w:lvlJc w:val="left"/>
+      <w:pPr>
+        <w:ind w:left="2160" w:hanging="360"/>
+      </w:pPr>
+      <w:rPr>
+        <w:rFonts w:ascii="Wingdings" w:hAnsi="Wingdings" w:hint="default"/>
+      </w:rPr>
+    </w:lvl>
+    <w:lvl w:ilvl="3" w:tplc="04090001" w:tentative="1">
+      <w:start w:val="1"/>
+      <w:numFmt w:val="bullet"/>
+      <w:lvlText w:val=""/>
+      <w:lvlJc w:val="left"/>
+      <w:pPr>
+        <w:ind w:left="2880" w:hanging="360"/>
+      </w:pPr>
+      <w:rPr>
+        <w:rFonts w:ascii="Symbol" w:hAnsi="Symbol" w:hint="default"/>
+      </w:rPr>
+    </w:lvl>
+    <w:lvl w:ilvl="4" w:tplc="04090003" w:tentative="1">
+      <w:start w:val="1"/>
+      <w:numFmt w:val="bullet"/>
+      <w:lvlText w:val="o"/>
+      <w:lvlJc w:val="left"/>
+      <w:pPr>
+        <w:ind w:left="3600" w:hanging="360"/>
+      </w:pPr>
+      <w:rPr>
+        <w:rFonts w:ascii="Courier New" w:hAnsi="Courier New" w:cs="Courier New" w:hint="default"/>
+      </w:rPr>
+    </w:lvl>
+    <w:lvl w:ilvl="5" w:tplc="04090005" w:tentative="1">
+      <w:start w:val="1"/>
+      <w:numFmt w:val="bullet"/>
+      <w:lvlText w:val=""/>
+      <w:lvlJc w:val="left"/>
+      <w:pPr>
+        <w:ind w:left="4320" w:hanging="360"/>
+      </w:pPr>
+      <w:rPr>
+        <w:rFonts w:ascii="Wingdings" w:hAnsi="Wingdings" w:hint="default"/>
+      </w:rPr>
+    </w:lvl>
+    <w:lvl w:ilvl="6" w:tplc="04090001" w:tentative="1">
+      <w:start w:val="1"/>
+      <w:numFmt w:val="bullet"/>
+      <w:lvlText w:val=""/>
+      <w:lvlJc w:val="left"/>
+      <w:pPr>
+        <w:ind w:left="5040" w:hanging="360"/>
+      </w:pPr>
+      <w:rPr>
+        <w:rFonts w:ascii="Symbol" w:hAnsi="Symbol" w:hint="default"/>
+      </w:rPr>
+    </w:lvl>
+    <w:lvl w:ilvl="7" w:tplc="04090003" w:tentative="1">
+      <w:start w:val="1"/>
+      <w:numFmt w:val="bullet"/>
+      <w:lvlText w:val="o"/>
+      <w:lvlJc w:val="left"/>
+      <w:pPr>
+        <w:ind w:left="5760" w:hanging="360"/>
+      </w:pPr>
+      <w:rPr>
+        <w:rFonts w:ascii="Courier New" w:hAnsi="Courier New" w:cs="Courier New" w:hint="default"/>
+      </w:rPr>
+    </w:lvl>
+    <w:lvl w:ilvl="8" w:tplc="04090005" w:tentative="1">
+      <w:start w:val="1"/>
+      <w:numFmt w:val="bullet"/>
+      <w:lvlText w:val=""/>
+      <w:lvlJc w:val="left"/>
+      <w:pPr>
+        <w:ind w:left="6480" w:hanging="360"/>
+      </w:pPr>
+      <w:rPr>
+        <w:rFonts w:ascii="Wingdings" w:hAnsi="Wingdings" w:hint="default"/>
+      </w:rPr>
+    </w:lvl>
+  </w:abstractNum>
+  <w:abstractNum w:abstractNumId="3" w15:restartNumberingAfterBreak="0">
     <w:nsid w:val="5AC87D2B"/>
     <w:multiLevelType w:val="hybridMultilevel"/>
     <w:tmpl w:val="498014D0"/>
@@ -558,7 +1252,459 @@
       </w:rPr>
     </w:lvl>
   </w:abstractNum>
-  <w:abstractNum w:abstractNumId="2" w15:restartNumberingAfterBreak="0">
+  <w:abstractNum w:abstractNumId="4" w15:restartNumberingAfterBreak="0">
+    <w:nsid w:val="617517F9"/>
+    <w:multiLevelType w:val="hybridMultilevel"/>
+    <w:tmpl w:val="E746F5BE"/>
+    <w:lvl w:ilvl="0" w:tplc="04090001">
+      <w:start w:val="1"/>
+      <w:numFmt w:val="bullet"/>
+      <w:lvlText w:val=""/>
+      <w:lvlJc w:val="left"/>
+      <w:pPr>
+        <w:ind w:left="720" w:hanging="360"/>
+      </w:pPr>
+      <w:rPr>
+        <w:rFonts w:ascii="Symbol" w:hAnsi="Symbol" w:hint="default"/>
+      </w:rPr>
+    </w:lvl>
+    <w:lvl w:ilvl="1" w:tplc="04090003" w:tentative="1">
+      <w:start w:val="1"/>
+      <w:numFmt w:val="bullet"/>
+      <w:lvlText w:val="o"/>
+      <w:lvlJc w:val="left"/>
+      <w:pPr>
+        <w:ind w:left="1440" w:hanging="360"/>
+      </w:pPr>
+      <w:rPr>
+        <w:rFonts w:ascii="Courier New" w:hAnsi="Courier New" w:cs="Courier New" w:hint="default"/>
+      </w:rPr>
+    </w:lvl>
+    <w:lvl w:ilvl="2" w:tplc="04090005" w:tentative="1">
+      <w:start w:val="1"/>
+      <w:numFmt w:val="bullet"/>
+      <w:lvlText w:val=""/>
+      <w:lvlJc w:val="left"/>
+      <w:pPr>
+        <w:ind w:left="2160" w:hanging="360"/>
+      </w:pPr>
+      <w:rPr>
+        <w:rFonts w:ascii="Wingdings" w:hAnsi="Wingdings" w:hint="default"/>
+      </w:rPr>
+    </w:lvl>
+    <w:lvl w:ilvl="3" w:tplc="04090001" w:tentative="1">
+      <w:start w:val="1"/>
+      <w:numFmt w:val="bullet"/>
+      <w:lvlText w:val=""/>
+      <w:lvlJc w:val="left"/>
+      <w:pPr>
+        <w:ind w:left="2880" w:hanging="360"/>
+      </w:pPr>
+      <w:rPr>
+        <w:rFonts w:ascii="Symbol" w:hAnsi="Symbol" w:hint="default"/>
+      </w:rPr>
+    </w:lvl>
+    <w:lvl w:ilvl="4" w:tplc="04090003" w:tentative="1">
+      <w:start w:val="1"/>
+      <w:numFmt w:val="bullet"/>
+      <w:lvlText w:val="o"/>
+      <w:lvlJc w:val="left"/>
+      <w:pPr>
+        <w:ind w:left="3600" w:hanging="360"/>
+      </w:pPr>
+      <w:rPr>
+        <w:rFonts w:ascii="Courier New" w:hAnsi="Courier New" w:cs="Courier New" w:hint="default"/>
+      </w:rPr>
+    </w:lvl>
+    <w:lvl w:ilvl="5" w:tplc="04090005" w:tentative="1">
+      <w:start w:val="1"/>
+      <w:numFmt w:val="bullet"/>
+      <w:lvlText w:val=""/>
+      <w:lvlJc w:val="left"/>
+      <w:pPr>
+        <w:ind w:left="4320" w:hanging="360"/>
+      </w:pPr>
+      <w:rPr>
+        <w:rFonts w:ascii="Wingdings" w:hAnsi="Wingdings" w:hint="default"/>
+      </w:rPr>
+    </w:lvl>
+    <w:lvl w:ilvl="6" w:tplc="04090001" w:tentative="1">
+      <w:start w:val="1"/>
+      <w:numFmt w:val="bullet"/>
+      <w:lvlText w:val=""/>
+      <w:lvlJc w:val="left"/>
+      <w:pPr>
+        <w:ind w:left="5040" w:hanging="360"/>
+      </w:pPr>
+      <w:rPr>
+        <w:rFonts w:ascii="Symbol" w:hAnsi="Symbol" w:hint="default"/>
+      </w:rPr>
+    </w:lvl>
+    <w:lvl w:ilvl="7" w:tplc="04090003" w:tentative="1">
+      <w:start w:val="1"/>
+      <w:numFmt w:val="bullet"/>
+      <w:lvlText w:val="o"/>
+      <w:lvlJc w:val="left"/>
+      <w:pPr>
+        <w:ind w:left="5760" w:hanging="360"/>
+      </w:pPr>
+      <w:rPr>
+        <w:rFonts w:ascii="Courier New" w:hAnsi="Courier New" w:cs="Courier New" w:hint="default"/>
+      </w:rPr>
+    </w:lvl>
+    <w:lvl w:ilvl="8" w:tplc="04090005" w:tentative="1">
+      <w:start w:val="1"/>
+      <w:numFmt w:val="bullet"/>
+      <w:lvlText w:val=""/>
+      <w:lvlJc w:val="left"/>
+      <w:pPr>
+        <w:ind w:left="6480" w:hanging="360"/>
+      </w:pPr>
+      <w:rPr>
+        <w:rFonts w:ascii="Wingdings" w:hAnsi="Wingdings" w:hint="default"/>
+      </w:rPr>
+    </w:lvl>
+  </w:abstractNum>
+  <w:abstractNum w:abstractNumId="5" w15:restartNumberingAfterBreak="0">
+    <w:nsid w:val="66BF757A"/>
+    <w:multiLevelType w:val="hybridMultilevel"/>
+    <w:tmpl w:val="5A562A36"/>
+    <w:lvl w:ilvl="0" w:tplc="04090001">
+      <w:start w:val="1"/>
+      <w:numFmt w:val="bullet"/>
+      <w:lvlText w:val=""/>
+      <w:lvlJc w:val="left"/>
+      <w:pPr>
+        <w:ind w:left="720" w:hanging="360"/>
+      </w:pPr>
+      <w:rPr>
+        <w:rFonts w:ascii="Symbol" w:hAnsi="Symbol" w:hint="default"/>
+      </w:rPr>
+    </w:lvl>
+    <w:lvl w:ilvl="1" w:tplc="04090003" w:tentative="1">
+      <w:start w:val="1"/>
+      <w:numFmt w:val="bullet"/>
+      <w:lvlText w:val="o"/>
+      <w:lvlJc w:val="left"/>
+      <w:pPr>
+        <w:ind w:left="1440" w:hanging="360"/>
+      </w:pPr>
+      <w:rPr>
+        <w:rFonts w:ascii="Courier New" w:hAnsi="Courier New" w:cs="Courier New" w:hint="default"/>
+      </w:rPr>
+    </w:lvl>
+    <w:lvl w:ilvl="2" w:tplc="04090005" w:tentative="1">
+      <w:start w:val="1"/>
+      <w:numFmt w:val="bullet"/>
+      <w:lvlText w:val=""/>
+      <w:lvlJc w:val="left"/>
+      <w:pPr>
+        <w:ind w:left="2160" w:hanging="360"/>
+      </w:pPr>
+      <w:rPr>
+        <w:rFonts w:ascii="Wingdings" w:hAnsi="Wingdings" w:hint="default"/>
+      </w:rPr>
+    </w:lvl>
+    <w:lvl w:ilvl="3" w:tplc="04090001" w:tentative="1">
+      <w:start w:val="1"/>
+      <w:numFmt w:val="bullet"/>
+      <w:lvlText w:val=""/>
+      <w:lvlJc w:val="left"/>
+      <w:pPr>
+        <w:ind w:left="2880" w:hanging="360"/>
+      </w:pPr>
+      <w:rPr>
+        <w:rFonts w:ascii="Symbol" w:hAnsi="Symbol" w:hint="default"/>
+      </w:rPr>
+    </w:lvl>
+    <w:lvl w:ilvl="4" w:tplc="04090003" w:tentative="1">
+      <w:start w:val="1"/>
+      <w:numFmt w:val="bullet"/>
+      <w:lvlText w:val="o"/>
+      <w:lvlJc w:val="left"/>
+      <w:pPr>
+        <w:ind w:left="3600" w:hanging="360"/>
+      </w:pPr>
+      <w:rPr>
+        <w:rFonts w:ascii="Courier New" w:hAnsi="Courier New" w:cs="Courier New" w:hint="default"/>
+      </w:rPr>
+    </w:lvl>
+    <w:lvl w:ilvl="5" w:tplc="04090005" w:tentative="1">
+      <w:start w:val="1"/>
+      <w:numFmt w:val="bullet"/>
+      <w:lvlText w:val=""/>
+      <w:lvlJc w:val="left"/>
+      <w:pPr>
+        <w:ind w:left="4320" w:hanging="360"/>
+      </w:pPr>
+      <w:rPr>
+        <w:rFonts w:ascii="Wingdings" w:hAnsi="Wingdings" w:hint="default"/>
+      </w:rPr>
+    </w:lvl>
+    <w:lvl w:ilvl="6" w:tplc="04090001" w:tentative="1">
+      <w:start w:val="1"/>
+      <w:numFmt w:val="bullet"/>
+      <w:lvlText w:val=""/>
+      <w:lvlJc w:val="left"/>
+      <w:pPr>
+        <w:ind w:left="5040" w:hanging="360"/>
+      </w:pPr>
+      <w:rPr>
+        <w:rFonts w:ascii="Symbol" w:hAnsi="Symbol" w:hint="default"/>
+      </w:rPr>
+    </w:lvl>
+    <w:lvl w:ilvl="7" w:tplc="04090003" w:tentative="1">
+      <w:start w:val="1"/>
+      <w:numFmt w:val="bullet"/>
+      <w:lvlText w:val="o"/>
+      <w:lvlJc w:val="left"/>
+      <w:pPr>
+        <w:ind w:left="5760" w:hanging="360"/>
+      </w:pPr>
+      <w:rPr>
+        <w:rFonts w:ascii="Courier New" w:hAnsi="Courier New" w:cs="Courier New" w:hint="default"/>
+      </w:rPr>
+    </w:lvl>
+    <w:lvl w:ilvl="8" w:tplc="04090005" w:tentative="1">
+      <w:start w:val="1"/>
+      <w:numFmt w:val="bullet"/>
+      <w:lvlText w:val=""/>
+      <w:lvlJc w:val="left"/>
+      <w:pPr>
+        <w:ind w:left="6480" w:hanging="360"/>
+      </w:pPr>
+      <w:rPr>
+        <w:rFonts w:ascii="Wingdings" w:hAnsi="Wingdings" w:hint="default"/>
+      </w:rPr>
+    </w:lvl>
+  </w:abstractNum>
+  <w:abstractNum w:abstractNumId="6" w15:restartNumberingAfterBreak="0">
+    <w:nsid w:val="6F74164B"/>
+    <w:multiLevelType w:val="hybridMultilevel"/>
+    <w:tmpl w:val="D9AC459C"/>
+    <w:lvl w:ilvl="0" w:tplc="04090001">
+      <w:start w:val="1"/>
+      <w:numFmt w:val="bullet"/>
+      <w:lvlText w:val=""/>
+      <w:lvlJc w:val="left"/>
+      <w:pPr>
+        <w:ind w:left="720" w:hanging="360"/>
+      </w:pPr>
+      <w:rPr>
+        <w:rFonts w:ascii="Symbol" w:hAnsi="Symbol" w:hint="default"/>
+      </w:rPr>
+    </w:lvl>
+    <w:lvl w:ilvl="1" w:tplc="04090003">
+      <w:start w:val="1"/>
+      <w:numFmt w:val="bullet"/>
+      <w:lvlText w:val="o"/>
+      <w:lvlJc w:val="left"/>
+      <w:pPr>
+        <w:ind w:left="1440" w:hanging="360"/>
+      </w:pPr>
+      <w:rPr>
+        <w:rFonts w:ascii="Courier New" w:hAnsi="Courier New" w:cs="Courier New" w:hint="default"/>
+      </w:rPr>
+    </w:lvl>
+    <w:lvl w:ilvl="2" w:tplc="04090005" w:tentative="1">
+      <w:start w:val="1"/>
+      <w:numFmt w:val="bullet"/>
+      <w:lvlText w:val=""/>
+      <w:lvlJc w:val="left"/>
+      <w:pPr>
+        <w:ind w:left="2160" w:hanging="360"/>
+      </w:pPr>
+      <w:rPr>
+        <w:rFonts w:ascii="Wingdings" w:hAnsi="Wingdings" w:hint="default"/>
+      </w:rPr>
+    </w:lvl>
+    <w:lvl w:ilvl="3" w:tplc="04090001" w:tentative="1">
+      <w:start w:val="1"/>
+      <w:numFmt w:val="bullet"/>
+      <w:lvlText w:val=""/>
+      <w:lvlJc w:val="left"/>
+      <w:pPr>
+        <w:ind w:left="2880" w:hanging="360"/>
+      </w:pPr>
+      <w:rPr>
+        <w:rFonts w:ascii="Symbol" w:hAnsi="Symbol" w:hint="default"/>
+      </w:rPr>
+    </w:lvl>
+    <w:lvl w:ilvl="4" w:tplc="04090003" w:tentative="1">
+      <w:start w:val="1"/>
+      <w:numFmt w:val="bullet"/>
+      <w:lvlText w:val="o"/>
+      <w:lvlJc w:val="left"/>
+      <w:pPr>
+        <w:ind w:left="3600" w:hanging="360"/>
+      </w:pPr>
+      <w:rPr>
+        <w:rFonts w:ascii="Courier New" w:hAnsi="Courier New" w:cs="Courier New" w:hint="default"/>
+      </w:rPr>
+    </w:lvl>
+    <w:lvl w:ilvl="5" w:tplc="04090005" w:tentative="1">
+      <w:start w:val="1"/>
+      <w:numFmt w:val="bullet"/>
+      <w:lvlText w:val=""/>
+      <w:lvlJc w:val="left"/>
+      <w:pPr>
+        <w:ind w:left="4320" w:hanging="360"/>
+      </w:pPr>
+      <w:rPr>
+        <w:rFonts w:ascii="Wingdings" w:hAnsi="Wingdings" w:hint="default"/>
+      </w:rPr>
+    </w:lvl>
+    <w:lvl w:ilvl="6" w:tplc="04090001" w:tentative="1">
+      <w:start w:val="1"/>
+      <w:numFmt w:val="bullet"/>
+      <w:lvlText w:val=""/>
+      <w:lvlJc w:val="left"/>
+      <w:pPr>
+        <w:ind w:left="5040" w:hanging="360"/>
+      </w:pPr>
+      <w:rPr>
+        <w:rFonts w:ascii="Symbol" w:hAnsi="Symbol" w:hint="default"/>
+      </w:rPr>
+    </w:lvl>
+    <w:lvl w:ilvl="7" w:tplc="04090003" w:tentative="1">
+      <w:start w:val="1"/>
+      <w:numFmt w:val="bullet"/>
+      <w:lvlText w:val="o"/>
+      <w:lvlJc w:val="left"/>
+      <w:pPr>
+        <w:ind w:left="5760" w:hanging="360"/>
+      </w:pPr>
+      <w:rPr>
+        <w:rFonts w:ascii="Courier New" w:hAnsi="Courier New" w:cs="Courier New" w:hint="default"/>
+      </w:rPr>
+    </w:lvl>
+    <w:lvl w:ilvl="8" w:tplc="04090005" w:tentative="1">
+      <w:start w:val="1"/>
+      <w:numFmt w:val="bullet"/>
+      <w:lvlText w:val=""/>
+      <w:lvlJc w:val="left"/>
+      <w:pPr>
+        <w:ind w:left="6480" w:hanging="360"/>
+      </w:pPr>
+      <w:rPr>
+        <w:rFonts w:ascii="Wingdings" w:hAnsi="Wingdings" w:hint="default"/>
+      </w:rPr>
+    </w:lvl>
+  </w:abstractNum>
+  <w:abstractNum w:abstractNumId="7" w15:restartNumberingAfterBreak="0">
+    <w:nsid w:val="746510FF"/>
+    <w:multiLevelType w:val="hybridMultilevel"/>
+    <w:tmpl w:val="79AC5380"/>
+    <w:lvl w:ilvl="0" w:tplc="04090001">
+      <w:start w:val="1"/>
+      <w:numFmt w:val="bullet"/>
+      <w:lvlText w:val=""/>
+      <w:lvlJc w:val="left"/>
+      <w:pPr>
+        <w:ind w:left="720" w:hanging="360"/>
+      </w:pPr>
+      <w:rPr>
+        <w:rFonts w:ascii="Symbol" w:hAnsi="Symbol" w:hint="default"/>
+      </w:rPr>
+    </w:lvl>
+    <w:lvl w:ilvl="1" w:tplc="04090003">
+      <w:start w:val="1"/>
+      <w:numFmt w:val="bullet"/>
+      <w:lvlText w:val="o"/>
+      <w:lvlJc w:val="left"/>
+      <w:pPr>
+        <w:ind w:left="1440" w:hanging="360"/>
+      </w:pPr>
+      <w:rPr>
+        <w:rFonts w:ascii="Courier New" w:hAnsi="Courier New" w:cs="Courier New" w:hint="default"/>
+      </w:rPr>
+    </w:lvl>
+    <w:lvl w:ilvl="2" w:tplc="04090005" w:tentative="1">
+      <w:start w:val="1"/>
+      <w:numFmt w:val="bullet"/>
+      <w:lvlText w:val=""/>
+      <w:lvlJc w:val="left"/>
+      <w:pPr>
+        <w:ind w:left="2160" w:hanging="360"/>
+      </w:pPr>
+      <w:rPr>
+        <w:rFonts w:ascii="Wingdings" w:hAnsi="Wingdings" w:hint="default"/>
+      </w:rPr>
+    </w:lvl>
+    <w:lvl w:ilvl="3" w:tplc="04090001" w:tentative="1">
+      <w:start w:val="1"/>
+      <w:numFmt w:val="bullet"/>
+      <w:lvlText w:val=""/>
+      <w:lvlJc w:val="left"/>
+      <w:pPr>
+        <w:ind w:left="2880" w:hanging="360"/>
+      </w:pPr>
+      <w:rPr>
+        <w:rFonts w:ascii="Symbol" w:hAnsi="Symbol" w:hint="default"/>
+      </w:rPr>
+    </w:lvl>
+    <w:lvl w:ilvl="4" w:tplc="04090003" w:tentative="1">
+      <w:start w:val="1"/>
+      <w:numFmt w:val="bullet"/>
+      <w:lvlText w:val="o"/>
+      <w:lvlJc w:val="left"/>
+      <w:pPr>
+        <w:ind w:left="3600" w:hanging="360"/>
+      </w:pPr>
+      <w:rPr>
+        <w:rFonts w:ascii="Courier New" w:hAnsi="Courier New" w:cs="Courier New" w:hint="default"/>
+      </w:rPr>
+    </w:lvl>
+    <w:lvl w:ilvl="5" w:tplc="04090005" w:tentative="1">
+      <w:start w:val="1"/>
+      <w:numFmt w:val="bullet"/>
+      <w:lvlText w:val=""/>
+      <w:lvlJc w:val="left"/>
+      <w:pPr>
+        <w:ind w:left="4320" w:hanging="360"/>
+      </w:pPr>
+      <w:rPr>
+        <w:rFonts w:ascii="Wingdings" w:hAnsi="Wingdings" w:hint="default"/>
+      </w:rPr>
+    </w:lvl>
+    <w:lvl w:ilvl="6" w:tplc="04090001" w:tentative="1">
+      <w:start w:val="1"/>
+      <w:numFmt w:val="bullet"/>
+      <w:lvlText w:val=""/>
+      <w:lvlJc w:val="left"/>
+      <w:pPr>
+        <w:ind w:left="5040" w:hanging="360"/>
+      </w:pPr>
+      <w:rPr>
+        <w:rFonts w:ascii="Symbol" w:hAnsi="Symbol" w:hint="default"/>
+      </w:rPr>
+    </w:lvl>
+    <w:lvl w:ilvl="7" w:tplc="04090003" w:tentative="1">
+      <w:start w:val="1"/>
+      <w:numFmt w:val="bullet"/>
+      <w:lvlText w:val="o"/>
+      <w:lvlJc w:val="left"/>
+      <w:pPr>
+        <w:ind w:left="5760" w:hanging="360"/>
+      </w:pPr>
+      <w:rPr>
+        <w:rFonts w:ascii="Courier New" w:hAnsi="Courier New" w:cs="Courier New" w:hint="default"/>
+      </w:rPr>
+    </w:lvl>
+    <w:lvl w:ilvl="8" w:tplc="04090005" w:tentative="1">
+      <w:start w:val="1"/>
+      <w:numFmt w:val="bullet"/>
+      <w:lvlText w:val=""/>
+      <w:lvlJc w:val="left"/>
+      <w:pPr>
+        <w:ind w:left="6480" w:hanging="360"/>
+      </w:pPr>
+      <w:rPr>
+        <w:rFonts w:ascii="Wingdings" w:hAnsi="Wingdings" w:hint="default"/>
+      </w:rPr>
+    </w:lvl>
+  </w:abstractNum>
+  <w:abstractNum w:abstractNumId="8" w15:restartNumberingAfterBreak="0">
     <w:nsid w:val="74A361C1"/>
     <w:multiLevelType w:val="hybridMultilevel"/>
     <w:tmpl w:val="D9481780"/>
@@ -672,13 +1818,31 @@
     </w:lvl>
   </w:abstractNum>
   <w:num w:numId="1">
+    <w:abstractNumId w:val="8"/>
+  </w:num>
+  <w:num w:numId="2">
+    <w:abstractNumId w:val="1"/>
+  </w:num>
+  <w:num w:numId="3">
+    <w:abstractNumId w:val="3"/>
+  </w:num>
+  <w:num w:numId="4">
+    <w:abstractNumId w:val="4"/>
+  </w:num>
+  <w:num w:numId="5">
+    <w:abstractNumId w:val="6"/>
+  </w:num>
+  <w:num w:numId="6">
     <w:abstractNumId w:val="2"/>
   </w:num>
-  <w:num w:numId="2">
+  <w:num w:numId="7">
+    <w:abstractNumId w:val="5"/>
+  </w:num>
+  <w:num w:numId="8">
     <w:abstractNumId w:val="0"/>
   </w:num>
-  <w:num w:numId="3">
-    <w:abstractNumId w:val="1"/>
+  <w:num w:numId="9">
+    <w:abstractNumId w:val="7"/>
   </w:num>
 </w:numbering>
 </file>

</xml_diff>

<commit_message>
09-10-2020 19:10 - Add tests for unused ABag functions.
</commit_message>
<xml_diff>
--- a/Approach.docx
+++ b/Approach.docx
@@ -118,23 +118,7 @@
         </w:numPr>
       </w:pPr>
       <w:r>
-        <w:t xml:space="preserve">Analyze </w:t>
-      </w:r>
-      <w:proofErr w:type="spellStart"/>
-      <w:r>
-        <w:t>BagADT</w:t>
-      </w:r>
-      <w:proofErr w:type="spellEnd"/>
-      <w:r>
-        <w:t xml:space="preserve"> and start to brainstorm for </w:t>
-      </w:r>
-      <w:proofErr w:type="spellStart"/>
-      <w:r>
-        <w:t>ABag</w:t>
-      </w:r>
-      <w:proofErr w:type="spellEnd"/>
-      <w:r>
-        <w:t>.</w:t>
+        <w:t>Analyze BagADT and start to brainstorm for ABag.</w:t>
       </w:r>
     </w:p>
     <w:p>
@@ -146,13 +130,8 @@
         </w:numPr>
       </w:pPr>
       <w:r>
-        <w:t xml:space="preserve">Start to build </w:t>
-      </w:r>
-      <w:proofErr w:type="spellStart"/>
-      <w:r>
-        <w:t>ABag</w:t>
-      </w:r>
-      <w:proofErr w:type="spellEnd"/>
+        <w:t>Start to build ABag</w:t>
+      </w:r>
     </w:p>
     <w:p>
       <w:pPr>
@@ -231,15 +210,7 @@
         <w:t>that stores</w:t>
       </w:r>
       <w:r>
-        <w:t xml:space="preserve"> </w:t>
-      </w:r>
-      <w:proofErr w:type="spellStart"/>
-      <w:r>
-        <w:t>KeyValue</w:t>
-      </w:r>
-      <w:proofErr w:type="spellEnd"/>
-      <w:r>
-        <w:t xml:space="preserve"> objects</w:t>
+        <w:t xml:space="preserve"> KeyValue objects</w:t>
       </w:r>
     </w:p>
     <w:p>
@@ -250,13 +221,8 @@
           <w:numId w:val="2"/>
         </w:numPr>
       </w:pPr>
-      <w:proofErr w:type="spellStart"/>
-      <w:r>
-        <w:t>Kvpair.h</w:t>
-      </w:r>
-      <w:proofErr w:type="spellEnd"/>
-      <w:r>
-        <w:t xml:space="preserve"> is already implemented, so I can start with implementing the array in Bag</w:t>
+      <w:r>
+        <w:t>Kvpair.h is already implemented, so I can start with implementing the array in Bag</w:t>
       </w:r>
     </w:p>
     <w:p>
@@ -268,15 +234,7 @@
         </w:numPr>
       </w:pPr>
       <w:r>
-        <w:t xml:space="preserve">A Bag is like a stack, so I can look at the </w:t>
-      </w:r>
-      <w:proofErr w:type="spellStart"/>
-      <w:r>
-        <w:t>AStack</w:t>
-      </w:r>
-      <w:proofErr w:type="spellEnd"/>
-      <w:r>
-        <w:t xml:space="preserve"> implementation for starting cues</w:t>
+        <w:t>A Bag is like a stack, so I can look at the AStack implementation for starting cues</w:t>
       </w:r>
     </w:p>
     <w:p>
@@ -326,15 +284,7 @@
         </w:numPr>
       </w:pPr>
       <w:r>
-        <w:t xml:space="preserve">I did not use the unique pointers either, as there </w:t>
-      </w:r>
-      <w:proofErr w:type="gramStart"/>
-      <w:r>
-        <w:t>wasn’t</w:t>
-      </w:r>
-      <w:proofErr w:type="gramEnd"/>
-      <w:r>
-        <w:t xml:space="preserve"> quite a place that made sense inside the bag.</w:t>
+        <w:t>I did not use the unique pointers either, as there wasn’t quite a place that made sense inside the bag.</w:t>
       </w:r>
     </w:p>
     <w:p>
@@ -349,15 +299,7 @@
         <w:t xml:space="preserve">I finished </w:t>
       </w:r>
       <w:r>
-        <w:t xml:space="preserve">implementing </w:t>
-      </w:r>
-      <w:proofErr w:type="spellStart"/>
-      <w:r>
-        <w:t>ABag</w:t>
-      </w:r>
-      <w:proofErr w:type="spellEnd"/>
-      <w:r>
-        <w:t xml:space="preserve"> and wrote some initial tests.</w:t>
+        <w:t>implementing ABag and wrote some initial tests.</w:t>
       </w:r>
     </w:p>
     <w:p>
@@ -369,31 +311,7 @@
         </w:numPr>
       </w:pPr>
       <w:r>
-        <w:t xml:space="preserve">Implementing the </w:t>
-      </w:r>
-      <w:proofErr w:type="spellStart"/>
-      <w:r>
-        <w:t>ABag</w:t>
-      </w:r>
-      <w:proofErr w:type="spellEnd"/>
-      <w:r>
-        <w:t xml:space="preserve"> based </w:t>
-      </w:r>
-      <w:proofErr w:type="gramStart"/>
-      <w:r>
-        <w:t>off of</w:t>
-      </w:r>
-      <w:proofErr w:type="gramEnd"/>
-      <w:r>
-        <w:t xml:space="preserve"> the </w:t>
-      </w:r>
-      <w:proofErr w:type="spellStart"/>
-      <w:r>
-        <w:t>AStack</w:t>
-      </w:r>
-      <w:proofErr w:type="spellEnd"/>
-      <w:r>
-        <w:t xml:space="preserve"> from the book was pretty straightforward, so I’m glad I did that.</w:t>
+        <w:t>Implementing the ABag based off of the AStack from the book was pretty straightforward, so I’m glad I did that.</w:t>
       </w:r>
     </w:p>
     <w:p/>
@@ -467,15 +385,7 @@
         <w:t>Bag is built</w:t>
       </w:r>
       <w:r>
-        <w:t xml:space="preserve">, and it looks like most of the functions in the dictionary ADT map to functions in the </w:t>
-      </w:r>
-      <w:proofErr w:type="spellStart"/>
-      <w:r>
-        <w:t>ABag</w:t>
-      </w:r>
-      <w:proofErr w:type="spellEnd"/>
-      <w:r>
-        <w:t xml:space="preserve"> class without much additional work</w:t>
+        <w:t>, and it looks like most of the functions in the dictionary ADT map to functions in the ABag class without much additional work</w:t>
       </w:r>
     </w:p>
     <w:p>
@@ -499,15 +409,7 @@
         </w:numPr>
       </w:pPr>
       <w:r>
-        <w:t xml:space="preserve">Maybe refactor </w:t>
-      </w:r>
-      <w:proofErr w:type="spellStart"/>
-      <w:r>
-        <w:t>ABag</w:t>
-      </w:r>
-      <w:proofErr w:type="spellEnd"/>
-      <w:r>
-        <w:t xml:space="preserve"> to use one?</w:t>
+        <w:t>Maybe refactor ABag to use one?</w:t>
       </w:r>
     </w:p>
     <w:p>
@@ -542,15 +444,7 @@
         </w:numPr>
       </w:pPr>
       <w:r>
-        <w:t xml:space="preserve">I can reuse the tests in the test file for whatever functions </w:t>
-      </w:r>
-      <w:proofErr w:type="gramStart"/>
-      <w:r>
-        <w:t>aren’t</w:t>
-      </w:r>
-      <w:proofErr w:type="gramEnd"/>
-      <w:r>
-        <w:t xml:space="preserve"> used in dictionary</w:t>
+        <w:t>I can reuse the tests in the test file for whatever functions aren’t used in dictionary</w:t>
       </w:r>
     </w:p>
     <w:p>
@@ -562,15 +456,7 @@
         </w:numPr>
       </w:pPr>
       <w:r>
-        <w:t xml:space="preserve">Based on my research, </w:t>
-      </w:r>
-      <w:proofErr w:type="gramStart"/>
-      <w:r>
-        <w:t>in order to</w:t>
-      </w:r>
-      <w:proofErr w:type="gramEnd"/>
-      <w:r>
-        <w:t xml:space="preserve"> use a smart pointer in the Bag implementation I would have to change the constructor so that is passes reference to a previously declared smart pointer.</w:t>
+        <w:t>Based on my research, in order to use a smart pointer in the Bag implementation I would have to change the constructor so that is passes reference to a previously declared smart pointer.</w:t>
       </w:r>
       <w:r>
         <w:t xml:space="preserve"> I may have to rely on a contrived smart pointer implementation unless I ask someone how they might implement one.</w:t>
@@ -588,15 +474,7 @@
         <w:t>The Key and E types passed to the dictionary reference the key and value</w:t>
       </w:r>
       <w:r>
-        <w:t xml:space="preserve">. Combined, they represent the E type passed to Bag. For clarity, </w:t>
-      </w:r>
-      <w:proofErr w:type="gramStart"/>
-      <w:r>
-        <w:t>I’m</w:t>
-      </w:r>
-      <w:proofErr w:type="gramEnd"/>
-      <w:r>
-        <w:t xml:space="preserve"> going to use V for value instead of E</w:t>
+        <w:t>. Combined, they represent the E type passed to Bag. For clarity, I’m going to use V for value instead of E</w:t>
       </w:r>
       <w:r>
         <w:t xml:space="preserve"> in my implementation.</w:t>
@@ -611,15 +489,7 @@
         </w:numPr>
       </w:pPr>
       <w:r>
-        <w:t xml:space="preserve">Looks like </w:t>
-      </w:r>
-      <w:proofErr w:type="spellStart"/>
-      <w:r>
-        <w:t>unique_ptr</w:t>
-      </w:r>
-      <w:proofErr w:type="spellEnd"/>
-      <w:r>
-        <w:t xml:space="preserve"> would be good for temp variables in Dictionary</w:t>
+        <w:t>Looks like unique_ptr would be good for temp variables in Dictionary</w:t>
       </w:r>
     </w:p>
     <w:p>
@@ -639,26 +509,10 @@
         </w:numPr>
       </w:pPr>
       <w:r>
-        <w:t xml:space="preserve">After spending some time understanding how to use smart pointers, I built out the </w:t>
-      </w:r>
-      <w:proofErr w:type="spellStart"/>
-      <w:r>
-        <w:t>BDictionary</w:t>
-      </w:r>
-      <w:proofErr w:type="spellEnd"/>
-      <w:r>
-        <w:t xml:space="preserve"> class</w:t>
-      </w:r>
-      <w:r>
-        <w:t xml:space="preserve"> referencing the book and I used smart pointers (</w:t>
-      </w:r>
-      <w:proofErr w:type="spellStart"/>
-      <w:r>
-        <w:t>unique_ptr</w:t>
-      </w:r>
-      <w:proofErr w:type="spellEnd"/>
-      <w:r>
-        <w:t xml:space="preserve">) for all my temp variables. </w:t>
+        <w:t>After spending some time understanding how to use smart pointers, I built out the BDictionary class</w:t>
+      </w:r>
+      <w:r>
+        <w:t xml:space="preserve"> referencing the book and I used smart pointers (unique_ptr) for all my temp variables. </w:t>
       </w:r>
     </w:p>
     <w:p>
@@ -670,15 +524,7 @@
         </w:numPr>
       </w:pPr>
       <w:r>
-        <w:t xml:space="preserve">After building the </w:t>
-      </w:r>
-      <w:proofErr w:type="spellStart"/>
-      <w:r>
-        <w:t>BDictionary</w:t>
-      </w:r>
-      <w:proofErr w:type="spellEnd"/>
-      <w:r>
-        <w:t xml:space="preserve"> class and getting it to compile, the test file runs and appears to demonstrate my class works properly.</w:t>
+        <w:t>After building the BDictionary class and getting it to compile, the test file runs and appears to demonstrate my class works properly.</w:t>
       </w:r>
     </w:p>
     <w:p>
@@ -693,15 +539,7 @@
         <w:t xml:space="preserve">I still need to add </w:t>
       </w:r>
       <w:r>
-        <w:t xml:space="preserve">testing for the unused functions of </w:t>
-      </w:r>
-      <w:proofErr w:type="spellStart"/>
-      <w:r>
-        <w:t>ABag</w:t>
-      </w:r>
-      <w:proofErr w:type="spellEnd"/>
-      <w:r>
-        <w:t xml:space="preserve"> in the testing file.</w:t>
+        <w:t>testing for the unused functions of ABag in the testing file.</w:t>
       </w:r>
     </w:p>
     <w:p>
@@ -775,15 +613,7 @@
         </w:numPr>
       </w:pPr>
       <w:r>
-        <w:t xml:space="preserve">See what functions of </w:t>
-      </w:r>
-      <w:proofErr w:type="spellStart"/>
-      <w:r>
-        <w:t>ABag</w:t>
-      </w:r>
-      <w:proofErr w:type="spellEnd"/>
-      <w:r>
-        <w:t xml:space="preserve"> have gone unused</w:t>
+        <w:t>See what functions of ABag have gone unused</w:t>
       </w:r>
     </w:p>
     <w:p>
@@ -795,15 +625,251 @@
         </w:numPr>
       </w:pPr>
       <w:r>
-        <w:t xml:space="preserve">Write tests demonstrating implementation of </w:t>
-      </w:r>
-      <w:proofErr w:type="spellStart"/>
-      <w:r>
-        <w:t>ABag</w:t>
-      </w:r>
-      <w:proofErr w:type="spellEnd"/>
-      <w:r>
-        <w:t xml:space="preserve"> methods not yet used</w:t>
+        <w:t>Write tests demonstrating implementation of ABag methods not yet used</w:t>
+      </w:r>
+    </w:p>
+    <w:p>
+      <w:pPr>
+        <w:pStyle w:val="Heading2"/>
+      </w:pPr>
+      <w:r>
+        <w:t>Notes</w:t>
+      </w:r>
+    </w:p>
+    <w:p>
+      <w:pPr>
+        <w:pStyle w:val="ListParagraph"/>
+        <w:numPr>
+          <w:ilvl w:val="0"/>
+          <w:numId w:val="10"/>
+        </w:numPr>
+      </w:pPr>
+      <w:r>
+        <w:t>Functions used in BDictionary</w:t>
+      </w:r>
+    </w:p>
+    <w:p>
+      <w:pPr>
+        <w:pStyle w:val="ListParagraph"/>
+        <w:numPr>
+          <w:ilvl w:val="1"/>
+          <w:numId w:val="10"/>
+        </w:numPr>
+      </w:pPr>
+      <w:r>
+        <w:t>Insert</w:t>
+      </w:r>
+    </w:p>
+    <w:p>
+      <w:pPr>
+        <w:pStyle w:val="ListParagraph"/>
+        <w:numPr>
+          <w:ilvl w:val="1"/>
+          <w:numId w:val="10"/>
+        </w:numPr>
+      </w:pPr>
+      <w:r>
+        <w:t>Size</w:t>
+      </w:r>
+    </w:p>
+    <w:p>
+      <w:pPr>
+        <w:pStyle w:val="ListParagraph"/>
+        <w:numPr>
+          <w:ilvl w:val="1"/>
+          <w:numId w:val="10"/>
+        </w:numPr>
+      </w:pPr>
+      <w:r>
+        <w:t>RemoveAny</w:t>
+      </w:r>
+    </w:p>
+    <w:p>
+      <w:pPr>
+        <w:pStyle w:val="ListParagraph"/>
+        <w:numPr>
+          <w:ilvl w:val="1"/>
+          <w:numId w:val="10"/>
+        </w:numPr>
+      </w:pPr>
+      <w:r>
+        <w:t>Find</w:t>
+      </w:r>
+    </w:p>
+    <w:p>
+      <w:pPr>
+        <w:pStyle w:val="ListParagraph"/>
+        <w:numPr>
+          <w:ilvl w:val="1"/>
+          <w:numId w:val="10"/>
+        </w:numPr>
+      </w:pPr>
+      <w:r>
+        <w:t>Remove</w:t>
+      </w:r>
+    </w:p>
+    <w:p>
+      <w:pPr>
+        <w:pStyle w:val="ListParagraph"/>
+        <w:numPr>
+          <w:ilvl w:val="1"/>
+          <w:numId w:val="10"/>
+        </w:numPr>
+      </w:pPr>
+      <w:r>
+        <w:t>Clear</w:t>
+      </w:r>
+    </w:p>
+    <w:p>
+      <w:pPr>
+        <w:pStyle w:val="ListParagraph"/>
+        <w:numPr>
+          <w:ilvl w:val="0"/>
+          <w:numId w:val="10"/>
+        </w:numPr>
+      </w:pPr>
+      <w:r>
+        <w:t>Functions used in ABag</w:t>
+      </w:r>
+    </w:p>
+    <w:p>
+      <w:pPr>
+        <w:pStyle w:val="ListParagraph"/>
+        <w:numPr>
+          <w:ilvl w:val="1"/>
+          <w:numId w:val="10"/>
+        </w:numPr>
+      </w:pPr>
+      <w:r>
+        <w:t>AddItem</w:t>
+      </w:r>
+    </w:p>
+    <w:p>
+      <w:pPr>
+        <w:pStyle w:val="ListParagraph"/>
+        <w:numPr>
+          <w:ilvl w:val="1"/>
+          <w:numId w:val="10"/>
+        </w:numPr>
+      </w:pPr>
+      <w:r>
+        <w:t>Size</w:t>
+      </w:r>
+    </w:p>
+    <w:p>
+      <w:pPr>
+        <w:pStyle w:val="ListParagraph"/>
+        <w:numPr>
+          <w:ilvl w:val="1"/>
+          <w:numId w:val="10"/>
+        </w:numPr>
+      </w:pPr>
+      <w:r>
+        <w:t>removeTop</w:t>
+      </w:r>
+    </w:p>
+    <w:p>
+      <w:pPr>
+        <w:pStyle w:val="ListParagraph"/>
+        <w:numPr>
+          <w:ilvl w:val="1"/>
+          <w:numId w:val="10"/>
+        </w:numPr>
+      </w:pPr>
+      <w:r>
+        <w:t>find</w:t>
+      </w:r>
+    </w:p>
+    <w:p>
+      <w:pPr>
+        <w:pStyle w:val="ListParagraph"/>
+        <w:numPr>
+          <w:ilvl w:val="1"/>
+          <w:numId w:val="10"/>
+        </w:numPr>
+      </w:pPr>
+      <w:r>
+        <w:t>Remove</w:t>
+      </w:r>
+    </w:p>
+    <w:p>
+      <w:pPr>
+        <w:pStyle w:val="ListParagraph"/>
+        <w:numPr>
+          <w:ilvl w:val="1"/>
+          <w:numId w:val="10"/>
+        </w:numPr>
+      </w:pPr>
+      <w:r>
+        <w:t>EmptyBag</w:t>
+      </w:r>
+    </w:p>
+    <w:p>
+      <w:pPr>
+        <w:pStyle w:val="ListParagraph"/>
+        <w:numPr>
+          <w:ilvl w:val="0"/>
+          <w:numId w:val="10"/>
+        </w:numPr>
+      </w:pPr>
+      <w:r>
+        <w:t>Unused functions in ABag</w:t>
+      </w:r>
+    </w:p>
+    <w:p>
+      <w:pPr>
+        <w:pStyle w:val="ListParagraph"/>
+        <w:numPr>
+          <w:ilvl w:val="1"/>
+          <w:numId w:val="10"/>
+        </w:numPr>
+      </w:pPr>
+      <w:r>
+        <w:t>InspectTop</w:t>
+      </w:r>
+    </w:p>
+    <w:p>
+      <w:pPr>
+        <w:pStyle w:val="ListParagraph"/>
+        <w:numPr>
+          <w:ilvl w:val="1"/>
+          <w:numId w:val="10"/>
+        </w:numPr>
+      </w:pPr>
+      <w:r>
+        <w:t>+=</w:t>
+      </w:r>
+    </w:p>
+    <w:p>
+      <w:pPr>
+        <w:pStyle w:val="ListParagraph"/>
+        <w:numPr>
+          <w:ilvl w:val="1"/>
+          <w:numId w:val="10"/>
+        </w:numPr>
+      </w:pPr>
+      <w:r>
+        <w:t>bagCapacity</w:t>
+      </w:r>
+    </w:p>
+    <w:p>
+      <w:pPr>
+        <w:pStyle w:val="Heading2"/>
+      </w:pPr>
+      <w:r>
+        <w:t>Results</w:t>
+      </w:r>
+    </w:p>
+    <w:p>
+      <w:pPr>
+        <w:pStyle w:val="ListParagraph"/>
+        <w:numPr>
+          <w:ilvl w:val="0"/>
+          <w:numId w:val="11"/>
+        </w:numPr>
+      </w:pPr>
+      <w:r>
+        <w:t>I added tests for the three unused functions in the main file.</w:t>
       </w:r>
     </w:p>
     <w:p/>
@@ -828,6 +894,119 @@
 <file path=word/numbering.xml><?xml version="1.0" encoding="utf-8"?>
 <w:numbering xmlns:wpc="http://schemas.microsoft.com/office/word/2010/wordprocessingCanvas" xmlns:cx="http://schemas.microsoft.com/office/drawing/2014/chartex" xmlns:cx1="http://schemas.microsoft.com/office/drawing/2015/9/8/chartex" xmlns:cx2="http://schemas.microsoft.com/office/drawing/2015/10/21/chartex" xmlns:cx3="http://schemas.microsoft.com/office/drawing/2016/5/9/chartex" xmlns:cx4="http://schemas.microsoft.com/office/drawing/2016/5/10/chartex" xmlns:cx5="http://schemas.microsoft.com/office/drawing/2016/5/11/chartex" xmlns:cx6="http://schemas.microsoft.com/office/drawing/2016/5/12/chartex" xmlns:cx7="http://schemas.microsoft.com/office/drawing/2016/5/13/chartex" xmlns:cx8="http://schemas.microsoft.com/office/drawing/2016/5/14/chartex" xmlns:mc="http://schemas.openxmlformats.org/markup-compatibility/2006" xmlns:aink="http://schemas.microsoft.com/office/drawing/2016/ink" xmlns:am3d="http://schemas.microsoft.com/office/drawing/2017/model3d" xmlns:o="urn:schemas-microsoft-com:office:office" xmlns:r="http://schemas.openxmlformats.org/officeDocument/2006/relationships" xmlns:m="http://schemas.openxmlformats.org/officeDocument/2006/math" xmlns:v="urn:schemas-microsoft-com:vml" xmlns:wp14="http://schemas.microsoft.com/office/word/2010/wordprocessingDrawing" xmlns:wp="http://schemas.openxmlformats.org/drawingml/2006/wordprocessingDrawing" xmlns:w10="urn:schemas-microsoft-com:office:word" xmlns:w="http://schemas.openxmlformats.org/wordprocessingml/2006/main" xmlns:w14="http://schemas.microsoft.com/office/word/2010/wordml" xmlns:w15="http://schemas.microsoft.com/office/word/2012/wordml" xmlns:w16cex="http://schemas.microsoft.com/office/word/2018/wordml/cex" xmlns:w16cid="http://schemas.microsoft.com/office/word/2016/wordml/cid" xmlns:w16="http://schemas.microsoft.com/office/word/2018/wordml" xmlns:w16se="http://schemas.microsoft.com/office/word/2015/wordml/symex" xmlns:wpg="http://schemas.microsoft.com/office/word/2010/wordprocessingGroup" xmlns:wpi="http://schemas.microsoft.com/office/word/2010/wordprocessingInk" xmlns:wne="http://schemas.microsoft.com/office/word/2006/wordml" xmlns:wps="http://schemas.microsoft.com/office/word/2010/wordprocessingShape" mc:Ignorable="w14 w15 w16se w16cid w16 w16cex wp14">
   <w:abstractNum w:abstractNumId="0" w15:restartNumberingAfterBreak="0">
+    <w:nsid w:val="23F350CF"/>
+    <w:multiLevelType w:val="hybridMultilevel"/>
+    <w:tmpl w:val="AB74101A"/>
+    <w:lvl w:ilvl="0" w:tplc="04090001">
+      <w:start w:val="1"/>
+      <w:numFmt w:val="bullet"/>
+      <w:lvlText w:val=""/>
+      <w:lvlJc w:val="left"/>
+      <w:pPr>
+        <w:ind w:left="720" w:hanging="360"/>
+      </w:pPr>
+      <w:rPr>
+        <w:rFonts w:ascii="Symbol" w:hAnsi="Symbol" w:hint="default"/>
+      </w:rPr>
+    </w:lvl>
+    <w:lvl w:ilvl="1" w:tplc="04090003" w:tentative="1">
+      <w:start w:val="1"/>
+      <w:numFmt w:val="bullet"/>
+      <w:lvlText w:val="o"/>
+      <w:lvlJc w:val="left"/>
+      <w:pPr>
+        <w:ind w:left="1440" w:hanging="360"/>
+      </w:pPr>
+      <w:rPr>
+        <w:rFonts w:ascii="Courier New" w:hAnsi="Courier New" w:cs="Courier New" w:hint="default"/>
+      </w:rPr>
+    </w:lvl>
+    <w:lvl w:ilvl="2" w:tplc="04090005" w:tentative="1">
+      <w:start w:val="1"/>
+      <w:numFmt w:val="bullet"/>
+      <w:lvlText w:val=""/>
+      <w:lvlJc w:val="left"/>
+      <w:pPr>
+        <w:ind w:left="2160" w:hanging="360"/>
+      </w:pPr>
+      <w:rPr>
+        <w:rFonts w:ascii="Wingdings" w:hAnsi="Wingdings" w:hint="default"/>
+      </w:rPr>
+    </w:lvl>
+    <w:lvl w:ilvl="3" w:tplc="04090001" w:tentative="1">
+      <w:start w:val="1"/>
+      <w:numFmt w:val="bullet"/>
+      <w:lvlText w:val=""/>
+      <w:lvlJc w:val="left"/>
+      <w:pPr>
+        <w:ind w:left="2880" w:hanging="360"/>
+      </w:pPr>
+      <w:rPr>
+        <w:rFonts w:ascii="Symbol" w:hAnsi="Symbol" w:hint="default"/>
+      </w:rPr>
+    </w:lvl>
+    <w:lvl w:ilvl="4" w:tplc="04090003" w:tentative="1">
+      <w:start w:val="1"/>
+      <w:numFmt w:val="bullet"/>
+      <w:lvlText w:val="o"/>
+      <w:lvlJc w:val="left"/>
+      <w:pPr>
+        <w:ind w:left="3600" w:hanging="360"/>
+      </w:pPr>
+      <w:rPr>
+        <w:rFonts w:ascii="Courier New" w:hAnsi="Courier New" w:cs="Courier New" w:hint="default"/>
+      </w:rPr>
+    </w:lvl>
+    <w:lvl w:ilvl="5" w:tplc="04090005" w:tentative="1">
+      <w:start w:val="1"/>
+      <w:numFmt w:val="bullet"/>
+      <w:lvlText w:val=""/>
+      <w:lvlJc w:val="left"/>
+      <w:pPr>
+        <w:ind w:left="4320" w:hanging="360"/>
+      </w:pPr>
+      <w:rPr>
+        <w:rFonts w:ascii="Wingdings" w:hAnsi="Wingdings" w:hint="default"/>
+      </w:rPr>
+    </w:lvl>
+    <w:lvl w:ilvl="6" w:tplc="04090001" w:tentative="1">
+      <w:start w:val="1"/>
+      <w:numFmt w:val="bullet"/>
+      <w:lvlText w:val=""/>
+      <w:lvlJc w:val="left"/>
+      <w:pPr>
+        <w:ind w:left="5040" w:hanging="360"/>
+      </w:pPr>
+      <w:rPr>
+        <w:rFonts w:ascii="Symbol" w:hAnsi="Symbol" w:hint="default"/>
+      </w:rPr>
+    </w:lvl>
+    <w:lvl w:ilvl="7" w:tplc="04090003" w:tentative="1">
+      <w:start w:val="1"/>
+      <w:numFmt w:val="bullet"/>
+      <w:lvlText w:val="o"/>
+      <w:lvlJc w:val="left"/>
+      <w:pPr>
+        <w:ind w:left="5760" w:hanging="360"/>
+      </w:pPr>
+      <w:rPr>
+        <w:rFonts w:ascii="Courier New" w:hAnsi="Courier New" w:cs="Courier New" w:hint="default"/>
+      </w:rPr>
+    </w:lvl>
+    <w:lvl w:ilvl="8" w:tplc="04090005" w:tentative="1">
+      <w:start w:val="1"/>
+      <w:numFmt w:val="bullet"/>
+      <w:lvlText w:val=""/>
+      <w:lvlJc w:val="left"/>
+      <w:pPr>
+        <w:ind w:left="6480" w:hanging="360"/>
+      </w:pPr>
+      <w:rPr>
+        <w:rFonts w:ascii="Wingdings" w:hAnsi="Wingdings" w:hint="default"/>
+      </w:rPr>
+    </w:lvl>
+  </w:abstractNum>
+  <w:abstractNum w:abstractNumId="1" w15:restartNumberingAfterBreak="0">
     <w:nsid w:val="2E551DC3"/>
     <w:multiLevelType w:val="hybridMultilevel"/>
     <w:tmpl w:val="CF127F5C"/>
@@ -913,7 +1092,120 @@
       </w:pPr>
     </w:lvl>
   </w:abstractNum>
-  <w:abstractNum w:abstractNumId="1" w15:restartNumberingAfterBreak="0">
+  <w:abstractNum w:abstractNumId="2" w15:restartNumberingAfterBreak="0">
+    <w:nsid w:val="340027DB"/>
+    <w:multiLevelType w:val="hybridMultilevel"/>
+    <w:tmpl w:val="4CD86638"/>
+    <w:lvl w:ilvl="0" w:tplc="04090001">
+      <w:start w:val="1"/>
+      <w:numFmt w:val="bullet"/>
+      <w:lvlText w:val=""/>
+      <w:lvlJc w:val="left"/>
+      <w:pPr>
+        <w:ind w:left="720" w:hanging="360"/>
+      </w:pPr>
+      <w:rPr>
+        <w:rFonts w:ascii="Symbol" w:hAnsi="Symbol" w:hint="default"/>
+      </w:rPr>
+    </w:lvl>
+    <w:lvl w:ilvl="1" w:tplc="04090003">
+      <w:start w:val="1"/>
+      <w:numFmt w:val="bullet"/>
+      <w:lvlText w:val="o"/>
+      <w:lvlJc w:val="left"/>
+      <w:pPr>
+        <w:ind w:left="1440" w:hanging="360"/>
+      </w:pPr>
+      <w:rPr>
+        <w:rFonts w:ascii="Courier New" w:hAnsi="Courier New" w:cs="Courier New" w:hint="default"/>
+      </w:rPr>
+    </w:lvl>
+    <w:lvl w:ilvl="2" w:tplc="04090005" w:tentative="1">
+      <w:start w:val="1"/>
+      <w:numFmt w:val="bullet"/>
+      <w:lvlText w:val=""/>
+      <w:lvlJc w:val="left"/>
+      <w:pPr>
+        <w:ind w:left="2160" w:hanging="360"/>
+      </w:pPr>
+      <w:rPr>
+        <w:rFonts w:ascii="Wingdings" w:hAnsi="Wingdings" w:hint="default"/>
+      </w:rPr>
+    </w:lvl>
+    <w:lvl w:ilvl="3" w:tplc="04090001" w:tentative="1">
+      <w:start w:val="1"/>
+      <w:numFmt w:val="bullet"/>
+      <w:lvlText w:val=""/>
+      <w:lvlJc w:val="left"/>
+      <w:pPr>
+        <w:ind w:left="2880" w:hanging="360"/>
+      </w:pPr>
+      <w:rPr>
+        <w:rFonts w:ascii="Symbol" w:hAnsi="Symbol" w:hint="default"/>
+      </w:rPr>
+    </w:lvl>
+    <w:lvl w:ilvl="4" w:tplc="04090003" w:tentative="1">
+      <w:start w:val="1"/>
+      <w:numFmt w:val="bullet"/>
+      <w:lvlText w:val="o"/>
+      <w:lvlJc w:val="left"/>
+      <w:pPr>
+        <w:ind w:left="3600" w:hanging="360"/>
+      </w:pPr>
+      <w:rPr>
+        <w:rFonts w:ascii="Courier New" w:hAnsi="Courier New" w:cs="Courier New" w:hint="default"/>
+      </w:rPr>
+    </w:lvl>
+    <w:lvl w:ilvl="5" w:tplc="04090005" w:tentative="1">
+      <w:start w:val="1"/>
+      <w:numFmt w:val="bullet"/>
+      <w:lvlText w:val=""/>
+      <w:lvlJc w:val="left"/>
+      <w:pPr>
+        <w:ind w:left="4320" w:hanging="360"/>
+      </w:pPr>
+      <w:rPr>
+        <w:rFonts w:ascii="Wingdings" w:hAnsi="Wingdings" w:hint="default"/>
+      </w:rPr>
+    </w:lvl>
+    <w:lvl w:ilvl="6" w:tplc="04090001" w:tentative="1">
+      <w:start w:val="1"/>
+      <w:numFmt w:val="bullet"/>
+      <w:lvlText w:val=""/>
+      <w:lvlJc w:val="left"/>
+      <w:pPr>
+        <w:ind w:left="5040" w:hanging="360"/>
+      </w:pPr>
+      <w:rPr>
+        <w:rFonts w:ascii="Symbol" w:hAnsi="Symbol" w:hint="default"/>
+      </w:rPr>
+    </w:lvl>
+    <w:lvl w:ilvl="7" w:tplc="04090003" w:tentative="1">
+      <w:start w:val="1"/>
+      <w:numFmt w:val="bullet"/>
+      <w:lvlText w:val="o"/>
+      <w:lvlJc w:val="left"/>
+      <w:pPr>
+        <w:ind w:left="5760" w:hanging="360"/>
+      </w:pPr>
+      <w:rPr>
+        <w:rFonts w:ascii="Courier New" w:hAnsi="Courier New" w:cs="Courier New" w:hint="default"/>
+      </w:rPr>
+    </w:lvl>
+    <w:lvl w:ilvl="8" w:tplc="04090005" w:tentative="1">
+      <w:start w:val="1"/>
+      <w:numFmt w:val="bullet"/>
+      <w:lvlText w:val=""/>
+      <w:lvlJc w:val="left"/>
+      <w:pPr>
+        <w:ind w:left="6480" w:hanging="360"/>
+      </w:pPr>
+      <w:rPr>
+        <w:rFonts w:ascii="Wingdings" w:hAnsi="Wingdings" w:hint="default"/>
+      </w:rPr>
+    </w:lvl>
+  </w:abstractNum>
+  <w:abstractNum w:abstractNumId="3" w15:restartNumberingAfterBreak="0">
     <w:nsid w:val="42B13C04"/>
     <w:multiLevelType w:val="hybridMultilevel"/>
     <w:tmpl w:val="337A31E4"/>
@@ -1026,7 +1318,7 @@
       </w:rPr>
     </w:lvl>
   </w:abstractNum>
-  <w:abstractNum w:abstractNumId="2" w15:restartNumberingAfterBreak="0">
+  <w:abstractNum w:abstractNumId="4" w15:restartNumberingAfterBreak="0">
     <w:nsid w:val="4D28420E"/>
     <w:multiLevelType w:val="hybridMultilevel"/>
     <w:tmpl w:val="8F08B80E"/>
@@ -1139,7 +1431,7 @@
       </w:rPr>
     </w:lvl>
   </w:abstractNum>
-  <w:abstractNum w:abstractNumId="3" w15:restartNumberingAfterBreak="0">
+  <w:abstractNum w:abstractNumId="5" w15:restartNumberingAfterBreak="0">
     <w:nsid w:val="5AC87D2B"/>
     <w:multiLevelType w:val="hybridMultilevel"/>
     <w:tmpl w:val="498014D0"/>
@@ -1252,7 +1544,7 @@
       </w:rPr>
     </w:lvl>
   </w:abstractNum>
-  <w:abstractNum w:abstractNumId="4" w15:restartNumberingAfterBreak="0">
+  <w:abstractNum w:abstractNumId="6" w15:restartNumberingAfterBreak="0">
     <w:nsid w:val="617517F9"/>
     <w:multiLevelType w:val="hybridMultilevel"/>
     <w:tmpl w:val="E746F5BE"/>
@@ -1365,7 +1657,7 @@
       </w:rPr>
     </w:lvl>
   </w:abstractNum>
-  <w:abstractNum w:abstractNumId="5" w15:restartNumberingAfterBreak="0">
+  <w:abstractNum w:abstractNumId="7" w15:restartNumberingAfterBreak="0">
     <w:nsid w:val="66BF757A"/>
     <w:multiLevelType w:val="hybridMultilevel"/>
     <w:tmpl w:val="5A562A36"/>
@@ -1478,7 +1770,7 @@
       </w:rPr>
     </w:lvl>
   </w:abstractNum>
-  <w:abstractNum w:abstractNumId="6" w15:restartNumberingAfterBreak="0">
+  <w:abstractNum w:abstractNumId="8" w15:restartNumberingAfterBreak="0">
     <w:nsid w:val="6F74164B"/>
     <w:multiLevelType w:val="hybridMultilevel"/>
     <w:tmpl w:val="D9AC459C"/>
@@ -1591,7 +1883,7 @@
       </w:rPr>
     </w:lvl>
   </w:abstractNum>
-  <w:abstractNum w:abstractNumId="7" w15:restartNumberingAfterBreak="0">
+  <w:abstractNum w:abstractNumId="9" w15:restartNumberingAfterBreak="0">
     <w:nsid w:val="746510FF"/>
     <w:multiLevelType w:val="hybridMultilevel"/>
     <w:tmpl w:val="79AC5380"/>
@@ -1704,7 +1996,7 @@
       </w:rPr>
     </w:lvl>
   </w:abstractNum>
-  <w:abstractNum w:abstractNumId="8" w15:restartNumberingAfterBreak="0">
+  <w:abstractNum w:abstractNumId="10" w15:restartNumberingAfterBreak="0">
     <w:nsid w:val="74A361C1"/>
     <w:multiLevelType w:val="hybridMultilevel"/>
     <w:tmpl w:val="D9481780"/>
@@ -1818,31 +2110,37 @@
     </w:lvl>
   </w:abstractNum>
   <w:num w:numId="1">
+    <w:abstractNumId w:val="10"/>
+  </w:num>
+  <w:num w:numId="2">
+    <w:abstractNumId w:val="3"/>
+  </w:num>
+  <w:num w:numId="3">
+    <w:abstractNumId w:val="5"/>
+  </w:num>
+  <w:num w:numId="4">
+    <w:abstractNumId w:val="6"/>
+  </w:num>
+  <w:num w:numId="5">
     <w:abstractNumId w:val="8"/>
   </w:num>
-  <w:num w:numId="2">
+  <w:num w:numId="6">
+    <w:abstractNumId w:val="4"/>
+  </w:num>
+  <w:num w:numId="7">
+    <w:abstractNumId w:val="7"/>
+  </w:num>
+  <w:num w:numId="8">
     <w:abstractNumId w:val="1"/>
   </w:num>
-  <w:num w:numId="3">
-    <w:abstractNumId w:val="3"/>
+  <w:num w:numId="9">
+    <w:abstractNumId w:val="9"/>
   </w:num>
-  <w:num w:numId="4">
-    <w:abstractNumId w:val="4"/>
-  </w:num>
-  <w:num w:numId="5">
-    <w:abstractNumId w:val="6"/>
-  </w:num>
-  <w:num w:numId="6">
+  <w:num w:numId="10">
     <w:abstractNumId w:val="2"/>
   </w:num>
-  <w:num w:numId="7">
-    <w:abstractNumId w:val="5"/>
-  </w:num>
-  <w:num w:numId="8">
+  <w:num w:numId="11">
     <w:abstractNumId w:val="0"/>
-  </w:num>
-  <w:num w:numId="9">
-    <w:abstractNumId w:val="7"/>
   </w:num>
 </w:numbering>
 </file>

</xml_diff>